<commit_message>
change people salay export
</commit_message>
<xml_diff>
--- a/src/main/resources/template/transferSalary.docx
+++ b/src/main/resources/template/transferSalary.docx
@@ -501,7 +501,21 @@
                 <w:rFonts w:hint="eastAsia"/>
                 <w:sz w:val="24"/>
               </w:rPr>
-              <w:t>${jobSalary}</w:t>
+              <w:t>${</w:t>
+            </w:r>
+            <w:r>
+              <w:rPr>
+                <w:rFonts w:hint="eastAsia"/>
+                <w:sz w:val="24"/>
+              </w:rPr>
+              <w:t>j</w:t>
+            </w:r>
+            <w:r>
+              <w:rPr>
+                <w:rFonts w:hint="eastAsia"/>
+                <w:sz w:val="24"/>
+              </w:rPr>
+              <w:t>}</w:t>
             </w:r>
           </w:p>
         </w:tc>
@@ -529,7 +543,7 @@
                 <w:rFonts w:hint="eastAsia"/>
                 <w:sz w:val="24"/>
               </w:rPr>
-              <w:t>${rankSalary}</w:t>
+              <w:t>${r}</w:t>
             </w:r>
           </w:p>
         </w:tc>
@@ -608,7 +622,6 @@
           <w:p>
             <w:pPr>
               <w:rPr>
-                <w:rFonts w:hint="eastAsia"/>
                 <w:sz w:val="24"/>
               </w:rPr>
             </w:pPr>
@@ -637,7 +650,20 @@
                 <w:rFonts w:hint="eastAsia"/>
                 <w:sz w:val="24"/>
               </w:rPr>
-              <w:t>${salaryEnd}</w:t>
+              <w:t>${s</w:t>
+            </w:r>
+            <w:r>
+              <w:rPr>
+                <w:sz w:val="24"/>
+              </w:rPr>
+              <w:t>End</w:t>
+            </w:r>
+            <w:r>
+              <w:rPr>
+                <w:rFonts w:hint="eastAsia"/>
+                <w:sz w:val="24"/>
+              </w:rPr>
+              <w:t>}</w:t>
             </w:r>
           </w:p>
         </w:tc>
@@ -677,7 +703,21 @@
               <w:rPr>
                 <w:sz w:val="24"/>
               </w:rPr>
-              <w:t>${salaryEnd}</w:t>
+              <w:t>${s</w:t>
+            </w:r>
+            <w:r>
+              <w:rPr>
+                <w:sz w:val="24"/>
+              </w:rPr>
+              <w:t>Begin</w:t>
+            </w:r>
+            <w:bookmarkStart w:id="0" w:name="_GoBack"/>
+            <w:bookmarkEnd w:id="0"/>
+            <w:r>
+              <w:rPr>
+                <w:sz w:val="24"/>
+              </w:rPr>
+              <w:t>}</w:t>
             </w:r>
           </w:p>
         </w:tc>
@@ -1402,7 +1442,7 @@
               <w:rPr>
                 <w:sz w:val="24"/>
               </w:rPr>
-              <w:t>${jobSalary}</w:t>
+              <w:t>${j}</w:t>
             </w:r>
           </w:p>
         </w:tc>
@@ -1427,21 +1467,10 @@
             </w:pPr>
             <w:r>
               <w:rPr>
-                <w:sz w:val="24"/>
-              </w:rPr>
-              <w:t>${rank</w:t>
-            </w:r>
-            <w:r>
-              <w:rPr>
-                <w:sz w:val="24"/>
-              </w:rPr>
-              <w:t>Salary</w:t>
-            </w:r>
-            <w:r>
-              <w:rPr>
-                <w:sz w:val="24"/>
-              </w:rPr>
-              <w:t>}</w:t>
+                <w:rFonts w:hint="eastAsia"/>
+                <w:sz w:val="24"/>
+              </w:rPr>
+              <w:t>${r}</w:t>
             </w:r>
           </w:p>
         </w:tc>
@@ -1544,7 +1573,7 @@
               <w:rPr>
                 <w:sz w:val="24"/>
               </w:rPr>
-              <w:t>${salaryEnd}</w:t>
+              <w:t>${sEnd}</w:t>
             </w:r>
           </w:p>
         </w:tc>
@@ -1584,10 +1613,20 @@
               <w:rPr>
                 <w:sz w:val="24"/>
               </w:rPr>
-              <w:t>${salaryEnd}</w:t>
-            </w:r>
-            <w:bookmarkStart w:id="0" w:name="_GoBack"/>
-            <w:bookmarkEnd w:id="0"/>
+              <w:t>${s</w:t>
+            </w:r>
+            <w:r>
+              <w:rPr>
+                <w:sz w:val="24"/>
+              </w:rPr>
+              <w:t>Begin</w:t>
+            </w:r>
+            <w:r>
+              <w:rPr>
+                <w:sz w:val="24"/>
+              </w:rPr>
+              <w:t>}</w:t>
+            </w:r>
           </w:p>
         </w:tc>
       </w:tr>

</xml_diff>